<commit_message>
Wrote video generation from sequence of images. Updated report.
</commit_message>
<xml_diff>
--- a/HW3/HW3_9733023_Report.docx
+++ b/HW3/HW3_9733023_Report.docx
@@ -1087,7 +1087,6 @@
       <w:pPr>
         <w:pStyle w:val="Heading2"/>
         <w:rPr>
-          <w:rFonts w:hint="cs"/>
           <w:rtl/>
         </w:rPr>
       </w:pPr>
@@ -1109,7 +1108,6 @@
     <w:p>
       <w:pPr>
         <w:rPr>
-          <w:rFonts w:hint="cs"/>
           <w:rtl/>
         </w:rPr>
       </w:pPr>
@@ -1560,19 +1558,7 @@
             <w:rPr>
               <w:rFonts w:ascii="Cambria Math" w:eastAsiaTheme="minorEastAsia" w:hAnsi="Cambria Math"/>
             </w:rPr>
-            <m:t xml:space="preserve">s= </m:t>
-          </m:r>
-          <m:r>
-            <w:rPr>
-              <w:rFonts w:ascii="Cambria Math" w:eastAsiaTheme="minorEastAsia" w:hAnsi="Cambria Math"/>
-            </w:rPr>
-            <m:t>255</m:t>
-          </m:r>
-          <m:r>
-            <w:rPr>
-              <w:rFonts w:ascii="Cambria Math" w:eastAsiaTheme="minorEastAsia" w:hAnsi="Cambria Math"/>
-            </w:rPr>
-            <m:t>*</m:t>
+            <m:t>s= 255*</m:t>
           </m:r>
           <m:sSup>
             <m:sSupPr>
@@ -1685,11 +1671,6 @@
       </w:r>
     </w:p>
     <w:p>
-      <w:pPr>
-        <w:rPr>
-          <w:rFonts w:hint="cs"/>
-        </w:rPr>
-      </w:pPr>
       <w:r>
         <w:rPr>
           <w:rFonts w:hint="cs"/>
@@ -2161,14 +2142,7 @@
           <w:rFonts w:hint="cs"/>
           <w:rtl/>
         </w:rPr>
-        <w:t>ۀ</w:t>
-      </w:r>
-      <w:r>
-        <w:rPr>
-          <w:rFonts w:hint="cs"/>
-          <w:rtl/>
-        </w:rPr>
-        <w:t xml:space="preserve"> آن هستند که تصویر مقادیری کمتر از صفر پیدا کرده. این مقادیر کمتر از صفر بصورت سیاه نماش داده می‌شوند و مقادیر خارج دایره روشن تر نمایش داده میشوند. همچنین تبدیل توانی هم تصویر را کمی روشن تر کرده است.</w:t>
+        <w:t>ۀ آن هستند که تصویر مقادیری کمتر از صفر پیدا کرده. این مقادیر کمتر از صفر بصورت سیاه نماش داده می‌شوند و مقادیر خارج دایره روشن تر نمایش داده میشوند. همچنین تبدیل توانی هم تصویر را کمی روشن تر کرده است.</w:t>
       </w:r>
     </w:p>
     <w:p>
@@ -2231,16 +2205,145 @@
     </w:p>
     <w:p>
       <w:pPr>
+        <w:pStyle w:val="Heading2"/>
+        <w:rPr>
+          <w:rtl/>
+        </w:rPr>
+      </w:pPr>
+      <w:r>
+        <w:rPr>
+          <w:rFonts w:hint="cs"/>
+          <w:rtl/>
+        </w:rPr>
+        <w:t xml:space="preserve">بخش ه) </w:t>
+      </w:r>
+    </w:p>
+    <w:p>
+      <w:pPr>
+        <w:rPr>
+          <w:rtl/>
+        </w:rPr>
+      </w:pPr>
+      <w:r>
+        <w:rPr>
+          <w:rFonts w:hint="cs"/>
+          <w:rtl/>
+        </w:rPr>
+        <w:t xml:space="preserve">دنباله حسابی را حساب کردم و از روی اعداد در رابطه گفته شده تصاویر را ایجاد کردم. تصاویر را در فولدری به نام </w:t>
+      </w:r>
+      <w:r>
+        <w:t>frames-to-video</w:t>
+      </w:r>
+      <w:r>
+        <w:rPr>
+          <w:rFonts w:hint="cs"/>
+          <w:rtl/>
+        </w:rPr>
+        <w:t xml:space="preserve"> ذخیره کردم. این کار را به کمک یک حلقه انجام دادم. از روی تصاویری که در فایل ذخیره کردم به کمک تابعی به نام </w:t>
+      </w:r>
+      <w:r>
+        <w:t>frames_to_video</w:t>
+      </w:r>
+      <w:r>
+        <w:rPr>
+          <w:rFonts w:hint="cs"/>
+          <w:rtl/>
+        </w:rPr>
+        <w:t xml:space="preserve"> که نوشتم، یک ویدیو را تولید کردم. این ویدیو در همان فولدر مذکور ذخیره شده است.</w:t>
+      </w:r>
+    </w:p>
+    <w:p>
+      <w:pPr>
+        <w:rPr>
+          <w:rtl/>
+        </w:rPr>
+      </w:pPr>
+      <w:r>
+        <w:rPr>
+          <w:rFonts w:hint="cs"/>
+          <w:rtl/>
+        </w:rPr>
+        <w:t>در زمان 1:17 ویدیو به این ترتیب است:</w:t>
+      </w:r>
+    </w:p>
+    <w:p>
+      <w:pPr>
         <w:jc w:val="center"/>
         <w:rPr>
-          <w:rFonts w:hint="cs"/>
-        </w:rPr>
-      </w:pPr>
+          <w:rtl/>
+        </w:rPr>
+      </w:pPr>
+      <w:r>
+        <w:rPr>
+          <w:rtl/>
+        </w:rPr>
+        <w:lastRenderedPageBreak/>
+        <w:drawing>
+          <wp:inline distT="0" distB="0" distL="0" distR="0" wp14:anchorId="2F199869" wp14:editId="615F42C3">
+            <wp:extent cx="3080385" cy="3107166"/>
+            <wp:effectExtent l="0" t="0" r="5715" b="0"/>
+            <wp:docPr id="7" name="Picture 7"/>
+            <wp:cNvGraphicFramePr>
+              <a:graphicFrameLocks xmlns:a="http://schemas.openxmlformats.org/drawingml/2006/main" noChangeAspect="1"/>
+            </wp:cNvGraphicFramePr>
+            <a:graphic xmlns:a="http://schemas.openxmlformats.org/drawingml/2006/main">
+              <a:graphicData uri="http://schemas.openxmlformats.org/drawingml/2006/picture">
+                <pic:pic xmlns:pic="http://schemas.openxmlformats.org/drawingml/2006/picture">
+                  <pic:nvPicPr>
+                    <pic:cNvPr id="1" name=""/>
+                    <pic:cNvPicPr/>
+                  </pic:nvPicPr>
+                  <pic:blipFill>
+                    <a:blip r:embed="rId16"/>
+                    <a:stretch>
+                      <a:fillRect/>
+                    </a:stretch>
+                  </pic:blipFill>
+                  <pic:spPr>
+                    <a:xfrm>
+                      <a:off x="0" y="0"/>
+                      <a:ext cx="3088854" cy="3115708"/>
+                    </a:xfrm>
+                    <a:prstGeom prst="rect">
+                      <a:avLst/>
+                    </a:prstGeom>
+                  </pic:spPr>
+                </pic:pic>
+              </a:graphicData>
+            </a:graphic>
+          </wp:inline>
+        </w:drawing>
+      </w:r>
+    </w:p>
+    <w:p>
+      <w:pPr>
+        <w:rPr>
+          <w:rFonts w:hint="cs"/>
+          <w:rtl/>
+        </w:rPr>
+      </w:pPr>
+      <w:r>
+        <w:rPr>
+          <w:rFonts w:hint="cs"/>
+          <w:rtl/>
+        </w:rPr>
+        <w:t xml:space="preserve">این ویدیو در </w:t>
+      </w:r>
+      <w:r>
+        <w:t>c</w:t>
+      </w:r>
+      <w:r>
+        <w:rPr>
+          <w:rFonts w:hint="cs"/>
+          <w:rtl/>
+        </w:rPr>
+        <w:t xml:space="preserve"> برابر 1 گرفته شده و مشاهده میشود که وجود آن باعث شفاف تر شدن تصویر شده ولی بیش از حد آن هم خوب نیست. </w:t>
+      </w:r>
     </w:p>
     <w:sectPr>
-      <w:headerReference w:type="default" r:id="rId16"/>
-      <w:footerReference w:type="default" r:id="rId17"/>
-      <w:headerReference w:type="first" r:id="rId18"/>
+      <w:headerReference w:type="default" r:id="rId17"/>
+      <w:footerReference w:type="default" r:id="rId18"/>
+      <w:headerReference w:type="first" r:id="rId19"/>
       <w:pgSz w:w="11907" w:h="16840" w:code="9"/>
       <w:pgMar w:top="720" w:right="720" w:bottom="57" w:left="720" w:header="57" w:footer="57" w:gutter="0"/>
       <w:cols w:space="720"/>

</xml_diff>

<commit_message>
Added answer for question4
</commit_message>
<xml_diff>
--- a/HW3/HW3_9733023_Report.docx
+++ b/HW3/HW3_9733023_Report.docx
@@ -2241,9 +2241,11 @@
         </w:rPr>
         <w:t xml:space="preserve"> ذخیره کردم. این کار را به کمک یک حلقه انجام دادم. از روی تصاویری که در فایل ذخیره کردم به کمک تابعی به نام </w:t>
       </w:r>
+      <w:proofErr w:type="spellStart"/>
       <w:r>
         <w:t>frames_to_video</w:t>
       </w:r>
+      <w:proofErr w:type="spellEnd"/>
       <w:r>
         <w:rPr>
           <w:rFonts w:hint="cs"/>
@@ -2316,12 +2318,6 @@
       </w:r>
     </w:p>
     <w:p>
-      <w:pPr>
-        <w:rPr>
-          <w:rFonts w:hint="cs"/>
-          <w:rtl/>
-        </w:rPr>
-      </w:pPr>
       <w:r>
         <w:rPr>
           <w:rFonts w:hint="cs"/>
@@ -2337,7 +2333,33 @@
           <w:rFonts w:hint="cs"/>
           <w:rtl/>
         </w:rPr>
-        <w:t xml:space="preserve"> برابر 1 گرفته شده و مشاهده میشود که وجود آن باعث شفاف تر شدن تصویر شده ولی بیش از حد آن هم خوب نیست. </w:t>
+        <w:t xml:space="preserve"> برابر 1 گرفته شده و مشاهده میشود که وجود آن باعث شفاف تر شدن تصویر شده ولی بیش از حد آن هم خوب نیست.</w:t>
+      </w:r>
+    </w:p>
+    <w:p/>
+    <w:p>
+      <w:pPr>
+        <w:bidi w:val="0"/>
+        <w:spacing w:after="200"/>
+      </w:pPr>
+      <w:r>
+        <w:br w:type="page"/>
+      </w:r>
+    </w:p>
+    <w:p/>
+    <w:p>
+      <w:pPr>
+        <w:rPr>
+          <w:rFonts w:hint="cs"/>
+          <w:rtl/>
+        </w:rPr>
+      </w:pPr>
+      <w:r>
+        <w:rPr>
+          <w:rFonts w:hint="cs"/>
+          <w:rtl/>
+        </w:rPr>
+        <w:t xml:space="preserve"> </w:t>
       </w:r>
     </w:p>
     <w:sectPr>
@@ -2577,21 +2599,7 @@
         <w:rFonts w:hint="cs"/>
         <w:rtl/>
       </w:rPr>
-      <w:t xml:space="preserve"> </w:t>
-    </w:r>
-    <w:r>
-      <w:rPr>
-        <w:rFonts w:hint="cs"/>
-        <w:rtl/>
-      </w:rPr>
-      <w:t xml:space="preserve">تکلیف پردازش تصویر سری </w:t>
-    </w:r>
-    <w:r>
-      <w:rPr>
-        <w:rFonts w:hint="cs"/>
-        <w:rtl/>
-      </w:rPr>
-      <w:t>3</w:t>
+      <w:t xml:space="preserve"> تکلیف پردازش تصویر سری 3</w:t>
     </w:r>
   </w:p>
   <w:p>

</xml_diff>

<commit_message>
Added Code for HW3-Extra-9733023
</commit_message>
<xml_diff>
--- a/HW3/HW3_9733023_Report.docx
+++ b/HW3/HW3_9733023_Report.docx
@@ -2241,11 +2241,9 @@
         </w:rPr>
         <w:t xml:space="preserve"> ذخیره کردم. این کار را به کمک یک حلقه انجام دادم. از روی تصاویری که در فایل ذخیره کردم به کمک تابعی به نام </w:t>
       </w:r>
-      <w:proofErr w:type="spellStart"/>
       <w:r>
         <w:t>frames_to_video</w:t>
       </w:r>
-      <w:proofErr w:type="spellEnd"/>
       <w:r>
         <w:rPr>
           <w:rFonts w:hint="cs"/>
@@ -2277,6 +2275,7 @@
       </w:pPr>
       <w:r>
         <w:rPr>
+          <w:noProof/>
           <w:rtl/>
         </w:rPr>
         <w:lastRenderedPageBreak/>
@@ -2336,7 +2335,362 @@
         <w:t xml:space="preserve"> برابر 1 گرفته شده و مشاهده میشود که وجود آن باعث شفاف تر شدن تصویر شده ولی بیش از حد آن هم خوب نیست.</w:t>
       </w:r>
     </w:p>
-    <w:p/>
+    <w:p>
+      <w:pPr>
+        <w:pStyle w:val="Heading1"/>
+        <w:rPr>
+          <w:rtl/>
+        </w:rPr>
+      </w:pPr>
+      <w:r>
+        <w:rPr>
+          <w:rFonts w:hint="cs"/>
+          <w:rtl/>
+        </w:rPr>
+        <w:t>سوال چهارم</w:t>
+      </w:r>
+    </w:p>
+    <w:p>
+      <w:pPr>
+        <w:rPr>
+          <w:rtl/>
+        </w:rPr>
+      </w:pPr>
+      <w:r>
+        <w:rPr>
+          <w:rFonts w:hint="cs"/>
+          <w:rtl/>
+        </w:rPr>
+        <w:t xml:space="preserve">تابع </w:t>
+      </w:r>
+      <w:r>
+        <w:t>bitplane_slice</w:t>
+      </w:r>
+      <w:r>
+        <w:rPr>
+          <w:rFonts w:hint="cs"/>
+          <w:rtl/>
+        </w:rPr>
+        <w:t xml:space="preserve"> را به همان شکل که خواسته شده بود نوشتم.</w:t>
+      </w:r>
+      <w:r>
+        <w:rPr>
+          <w:rFonts w:hint="cs"/>
+          <w:rtl/>
+        </w:rPr>
+        <w:t xml:space="preserve"> این تابع ابتدا </w:t>
+      </w:r>
+      <w:r>
+        <w:rPr>
+          <w:rFonts w:hint="cs"/>
+          <w:rtl/>
+        </w:rPr>
+        <w:t>ی</w:t>
+      </w:r>
+      <w:r>
+        <w:rPr>
+          <w:rFonts w:hint="eastAsia"/>
+          <w:rtl/>
+        </w:rPr>
+        <w:t>ک</w:t>
+      </w:r>
+      <w:r>
+        <w:rPr>
+          <w:rtl/>
+        </w:rPr>
+        <w:t xml:space="preserve"> تصو</w:t>
+      </w:r>
+      <w:r>
+        <w:rPr>
+          <w:rFonts w:hint="cs"/>
+          <w:rtl/>
+        </w:rPr>
+        <w:t>ی</w:t>
+      </w:r>
+      <w:r>
+        <w:rPr>
+          <w:rFonts w:hint="eastAsia"/>
+          <w:rtl/>
+        </w:rPr>
+        <w:t>ر</w:t>
+      </w:r>
+      <w:r>
+        <w:rPr>
+          <w:rtl/>
+        </w:rPr>
+        <w:t xml:space="preserve"> برا</w:t>
+      </w:r>
+      <w:r>
+        <w:rPr>
+          <w:rFonts w:hint="cs"/>
+          <w:rtl/>
+        </w:rPr>
+        <w:t>ی</w:t>
+      </w:r>
+      <w:r>
+        <w:rPr>
+          <w:rtl/>
+        </w:rPr>
+        <w:t xml:space="preserve"> صفحه </w:t>
+      </w:r>
+      <w:r>
+        <w:t>n</w:t>
+      </w:r>
+      <w:r>
+        <w:rPr>
+          <w:rtl/>
+        </w:rPr>
+        <w:t xml:space="preserve"> ب</w:t>
+      </w:r>
+      <w:r>
+        <w:rPr>
+          <w:rFonts w:hint="cs"/>
+          <w:rtl/>
+        </w:rPr>
+        <w:t>ی</w:t>
+      </w:r>
+      <w:r>
+        <w:rPr>
+          <w:rFonts w:hint="eastAsia"/>
+          <w:rtl/>
+        </w:rPr>
+        <w:t>ت</w:t>
+      </w:r>
+      <w:r>
+        <w:rPr>
+          <w:rFonts w:hint="cs"/>
+          <w:rtl/>
+        </w:rPr>
+        <w:t>ی</w:t>
+      </w:r>
+      <w:r>
+        <w:rPr>
+          <w:rtl/>
+        </w:rPr>
+        <w:t xml:space="preserve"> ا</w:t>
+      </w:r>
+      <w:r>
+        <w:rPr>
+          <w:rFonts w:hint="cs"/>
+          <w:rtl/>
+        </w:rPr>
+        <w:t>ی</w:t>
+      </w:r>
+      <w:r>
+        <w:rPr>
+          <w:rFonts w:hint="eastAsia"/>
+          <w:rtl/>
+        </w:rPr>
+        <w:t>جاد</w:t>
+      </w:r>
+      <w:r>
+        <w:rPr>
+          <w:rtl/>
+        </w:rPr>
+        <w:t xml:space="preserve"> </w:t>
+      </w:r>
+      <w:r>
+        <w:rPr>
+          <w:rFonts w:hint="cs"/>
+          <w:rtl/>
+        </w:rPr>
+        <w:t>می</w:t>
+      </w:r>
+      <w:r>
+        <w:rPr>
+          <w:rtl/>
+        </w:rPr>
+        <w:t>کن</w:t>
+      </w:r>
+      <w:r>
+        <w:rPr>
+          <w:rFonts w:hint="eastAsia"/>
+          <w:rtl/>
+        </w:rPr>
+        <w:t>د</w:t>
+      </w:r>
+      <w:r>
+        <w:rPr>
+          <w:rFonts w:hint="cs"/>
+          <w:rtl/>
+        </w:rPr>
+        <w:t xml:space="preserve">. </w:t>
+      </w:r>
+      <w:r>
+        <w:rPr>
+          <w:rFonts w:hint="cs"/>
+          <w:rtl/>
+        </w:rPr>
+        <w:t xml:space="preserve">عملیات بیتی </w:t>
+      </w:r>
+      <w:r>
+        <w:t>AND</w:t>
+      </w:r>
+      <w:r>
+        <w:rPr>
+          <w:rFonts w:hint="cs"/>
+          <w:rtl/>
+        </w:rPr>
+        <w:t xml:space="preserve"> را </w:t>
+      </w:r>
+      <w:r>
+        <w:rPr>
+          <w:rFonts w:hint="cs"/>
+          <w:rtl/>
+        </w:rPr>
+        <w:t xml:space="preserve">بین تصویر اصلی و تصویر ساخته شده </w:t>
+      </w:r>
+      <w:r>
+        <w:rPr>
+          <w:rFonts w:hint="cs"/>
+          <w:rtl/>
+        </w:rPr>
+        <w:t>اجرا میکند</w:t>
+      </w:r>
+      <w:r>
+        <w:rPr>
+          <w:rFonts w:hint="cs"/>
+          <w:rtl/>
+        </w:rPr>
+        <w:t>.</w:t>
+      </w:r>
+      <w:r>
+        <w:rPr>
+          <w:rFonts w:hint="cs"/>
+          <w:rtl/>
+        </w:rPr>
+        <w:t xml:space="preserve"> در نهایت </w:t>
+      </w:r>
+      <w:r>
+        <w:rPr>
+          <w:rtl/>
+        </w:rPr>
+        <w:t>برا</w:t>
+      </w:r>
+      <w:r>
+        <w:rPr>
+          <w:rFonts w:hint="cs"/>
+          <w:rtl/>
+        </w:rPr>
+        <w:t>ی</w:t>
+      </w:r>
+      <w:r>
+        <w:rPr>
+          <w:rtl/>
+        </w:rPr>
+        <w:t xml:space="preserve"> تجسم بهتر </w:t>
+      </w:r>
+      <w:r>
+        <w:rPr>
+          <w:rFonts w:hint="cs"/>
+          <w:rtl/>
+        </w:rPr>
+        <w:t xml:space="preserve">نتیجه را </w:t>
+      </w:r>
+      <w:r>
+        <w:rPr>
+          <w:rtl/>
+        </w:rPr>
+        <w:t xml:space="preserve">با 255 ضرب </w:t>
+      </w:r>
+      <w:r>
+        <w:rPr>
+          <w:rFonts w:hint="cs"/>
+          <w:rtl/>
+        </w:rPr>
+        <w:t>می</w:t>
+      </w:r>
+      <w:r>
+        <w:rPr>
+          <w:rtl/>
+        </w:rPr>
+        <w:t>کن</w:t>
+      </w:r>
+      <w:r>
+        <w:rPr>
+          <w:rFonts w:hint="eastAsia"/>
+          <w:rtl/>
+        </w:rPr>
+        <w:t>د</w:t>
+      </w:r>
+      <w:r>
+        <w:rPr>
+          <w:rFonts w:hint="cs"/>
+          <w:rtl/>
+        </w:rPr>
+        <w:t xml:space="preserve">. </w:t>
+      </w:r>
+      <w:r>
+        <w:rPr>
+          <w:rFonts w:hint="cs"/>
+          <w:rtl/>
+        </w:rPr>
+        <w:t>نتیجه بصورت زیر است:</w:t>
+      </w:r>
+    </w:p>
+    <w:p>
+      <w:pPr>
+        <w:rPr>
+          <w:rFonts w:hint="cs"/>
+          <w:b/>
+          <w:bCs/>
+          <w:rtl/>
+        </w:rPr>
+      </w:pPr>
+      <w:r>
+        <w:rPr>
+          <w:noProof/>
+        </w:rPr>
+        <w:drawing>
+          <wp:inline distT="0" distB="0" distL="0" distR="0" wp14:anchorId="273A96D9" wp14:editId="5134C2C1">
+            <wp:extent cx="6647180" cy="3466465"/>
+            <wp:effectExtent l="0" t="0" r="1270" b="635"/>
+            <wp:docPr id="10" name="Picture 10"/>
+            <wp:cNvGraphicFramePr>
+              <a:graphicFrameLocks xmlns:a="http://schemas.openxmlformats.org/drawingml/2006/main" noChangeAspect="1"/>
+            </wp:cNvGraphicFramePr>
+            <a:graphic xmlns:a="http://schemas.openxmlformats.org/drawingml/2006/main">
+              <a:graphicData uri="http://schemas.openxmlformats.org/drawingml/2006/picture">
+                <pic:pic xmlns:pic="http://schemas.openxmlformats.org/drawingml/2006/picture">
+                  <pic:nvPicPr>
+                    <pic:cNvPr id="0" name="Picture 1"/>
+                    <pic:cNvPicPr>
+                      <a:picLocks noChangeAspect="1" noChangeArrowheads="1"/>
+                    </pic:cNvPicPr>
+                  </pic:nvPicPr>
+                  <pic:blipFill>
+                    <a:blip r:embed="rId17">
+                      <a:extLst>
+                        <a:ext uri="{28A0092B-C50C-407E-A947-70E740481C1C}">
+                          <a14:useLocalDpi xmlns:a14="http://schemas.microsoft.com/office/drawing/2010/main" val="0"/>
+                        </a:ext>
+                      </a:extLst>
+                    </a:blip>
+                    <a:srcRect/>
+                    <a:stretch>
+                      <a:fillRect/>
+                    </a:stretch>
+                  </pic:blipFill>
+                  <pic:spPr bwMode="auto">
+                    <a:xfrm>
+                      <a:off x="0" y="0"/>
+                      <a:ext cx="6647180" cy="3466465"/>
+                    </a:xfrm>
+                    <a:prstGeom prst="rect">
+                      <a:avLst/>
+                    </a:prstGeom>
+                    <a:noFill/>
+                    <a:ln>
+                      <a:noFill/>
+                    </a:ln>
+                  </pic:spPr>
+                </pic:pic>
+              </a:graphicData>
+            </a:graphic>
+          </wp:inline>
+        </w:drawing>
+      </w:r>
+    </w:p>
     <w:p>
       <w:pPr>
         <w:bidi w:val="0"/>
@@ -2346,14 +2700,46 @@
         <w:br w:type="page"/>
       </w:r>
     </w:p>
-    <w:p/>
-    <w:p>
-      <w:pPr>
-        <w:rPr>
-          <w:rFonts w:hint="cs"/>
-          <w:rtl/>
-        </w:rPr>
-      </w:pPr>
+    <w:p>
+      <w:pPr>
+        <w:rPr>
+          <w:rtl/>
+        </w:rPr>
+      </w:pPr>
+      <w:r>
+        <w:rPr>
+          <w:rFonts w:hint="cs"/>
+          <w:rtl/>
+        </w:rPr>
+        <w:lastRenderedPageBreak/>
+        <w:t xml:space="preserve">برای مقایسه و تشخیص حرکت هم </w:t>
+      </w:r>
+      <w:r>
+        <w:rPr>
+          <w:rtl/>
+        </w:rPr>
+        <w:t>صفحات متناظر هر دو تصو</w:t>
+      </w:r>
+      <w:r>
+        <w:rPr>
+          <w:rFonts w:hint="cs"/>
+          <w:rtl/>
+        </w:rPr>
+        <w:t>ی</w:t>
+      </w:r>
+      <w:r>
+        <w:rPr>
+          <w:rFonts w:hint="eastAsia"/>
+          <w:rtl/>
+        </w:rPr>
+        <w:t>ر</w:t>
+      </w:r>
+      <w:r>
+        <w:rPr>
+          <w:rtl/>
+        </w:rPr>
+        <w:t xml:space="preserve"> را با هم</w:t>
+      </w:r>
       <w:r>
         <w:rPr>
           <w:rFonts w:hint="cs"/>
@@ -2361,11 +2747,175 @@
         </w:rPr>
         <w:t xml:space="preserve"> </w:t>
       </w:r>
+      <w:r>
+        <w:rPr>
+          <w:rtl/>
+        </w:rPr>
+        <w:t>با ضر</w:t>
+      </w:r>
+      <w:r>
+        <w:rPr>
+          <w:rFonts w:hint="cs"/>
+          <w:rtl/>
+        </w:rPr>
+        <w:t>ی</w:t>
+      </w:r>
+      <w:r>
+        <w:rPr>
+          <w:rFonts w:hint="eastAsia"/>
+          <w:rtl/>
+        </w:rPr>
+        <w:t>ب</w:t>
+      </w:r>
+      <w:r>
+        <w:rPr>
+          <w:rtl/>
+        </w:rPr>
+        <w:t xml:space="preserve"> مناسب </w:t>
+      </w:r>
+      <w:r>
+        <w:t>XOR</w:t>
+      </w:r>
+      <w:r>
+        <w:rPr>
+          <w:rtl/>
+        </w:rPr>
+        <w:t xml:space="preserve"> </w:t>
+      </w:r>
+      <w:r>
+        <w:rPr>
+          <w:rFonts w:hint="cs"/>
+          <w:rtl/>
+        </w:rPr>
+        <w:t>میکنیم</w:t>
+      </w:r>
+      <w:r>
+        <w:rPr>
+          <w:rFonts w:hint="cs"/>
+          <w:rtl/>
+        </w:rPr>
+        <w:t xml:space="preserve">. </w:t>
+      </w:r>
+      <w:r>
+        <w:rPr>
+          <w:rtl/>
+        </w:rPr>
+        <w:t>دو تصو</w:t>
+      </w:r>
+      <w:r>
+        <w:rPr>
+          <w:rFonts w:hint="cs"/>
+          <w:rtl/>
+        </w:rPr>
+        <w:t>ی</w:t>
+      </w:r>
+      <w:r>
+        <w:rPr>
+          <w:rFonts w:hint="eastAsia"/>
+          <w:rtl/>
+        </w:rPr>
+        <w:t>ر</w:t>
+      </w:r>
+      <w:r>
+        <w:rPr>
+          <w:rtl/>
+        </w:rPr>
+        <w:t xml:space="preserve"> تفاضل</w:t>
+      </w:r>
+      <w:r>
+        <w:rPr>
+          <w:rFonts w:hint="cs"/>
+          <w:rtl/>
+        </w:rPr>
+        <w:t>ی</w:t>
+      </w:r>
+      <w:r>
+        <w:rPr>
+          <w:rtl/>
+        </w:rPr>
+        <w:t xml:space="preserve"> به دست آمده</w:t>
+      </w:r>
+      <w:r>
+        <w:rPr>
+          <w:rFonts w:hint="cs"/>
+          <w:rtl/>
+        </w:rPr>
+        <w:t xml:space="preserve"> بشکل زیر هستند:</w:t>
+      </w:r>
+    </w:p>
+    <w:p>
+      <w:r>
+        <w:rPr>
+          <w:noProof/>
+        </w:rPr>
+        <w:drawing>
+          <wp:inline distT="0" distB="0" distL="0" distR="0" wp14:anchorId="719968A9" wp14:editId="2CD5E3D5">
+            <wp:extent cx="6639560" cy="3776980"/>
+            <wp:effectExtent l="0" t="0" r="8890" b="0"/>
+            <wp:docPr id="11" name="Picture 11"/>
+            <wp:cNvGraphicFramePr>
+              <a:graphicFrameLocks xmlns:a="http://schemas.openxmlformats.org/drawingml/2006/main" noChangeAspect="1"/>
+            </wp:cNvGraphicFramePr>
+            <a:graphic xmlns:a="http://schemas.openxmlformats.org/drawingml/2006/main">
+              <a:graphicData uri="http://schemas.openxmlformats.org/drawingml/2006/picture">
+                <pic:pic xmlns:pic="http://schemas.openxmlformats.org/drawingml/2006/picture">
+                  <pic:nvPicPr>
+                    <pic:cNvPr id="0" name="Picture 2"/>
+                    <pic:cNvPicPr>
+                      <a:picLocks noChangeAspect="1" noChangeArrowheads="1"/>
+                    </pic:cNvPicPr>
+                  </pic:nvPicPr>
+                  <pic:blipFill>
+                    <a:blip r:embed="rId18">
+                      <a:extLst>
+                        <a:ext uri="{28A0092B-C50C-407E-A947-70E740481C1C}">
+                          <a14:useLocalDpi xmlns:a14="http://schemas.microsoft.com/office/drawing/2010/main" val="0"/>
+                        </a:ext>
+                      </a:extLst>
+                    </a:blip>
+                    <a:srcRect/>
+                    <a:stretch>
+                      <a:fillRect/>
+                    </a:stretch>
+                  </pic:blipFill>
+                  <pic:spPr bwMode="auto">
+                    <a:xfrm>
+                      <a:off x="0" y="0"/>
+                      <a:ext cx="6639560" cy="3776980"/>
+                    </a:xfrm>
+                    <a:prstGeom prst="rect">
+                      <a:avLst/>
+                    </a:prstGeom>
+                    <a:noFill/>
+                    <a:ln>
+                      <a:noFill/>
+                    </a:ln>
+                  </pic:spPr>
+                </pic:pic>
+              </a:graphicData>
+            </a:graphic>
+          </wp:inline>
+        </w:drawing>
+      </w:r>
+    </w:p>
+    <w:p>
+      <w:pPr>
+        <w:rPr>
+          <w:rtl/>
+        </w:rPr>
+      </w:pPr>
+      <w:r>
+        <w:rPr>
+          <w:rFonts w:hint="cs"/>
+          <w:rtl/>
+        </w:rPr>
+        <w:t xml:space="preserve"> </w:t>
+      </w:r>
     </w:p>
     <w:sectPr>
-      <w:headerReference w:type="default" r:id="rId17"/>
-      <w:footerReference w:type="default" r:id="rId18"/>
-      <w:headerReference w:type="first" r:id="rId19"/>
+      <w:headerReference w:type="default" r:id="rId19"/>
+      <w:footerReference w:type="default" r:id="rId20"/>
+      <w:headerReference w:type="first" r:id="rId21"/>
       <w:pgSz w:w="11907" w:h="16840" w:code="9"/>
       <w:pgMar w:top="720" w:right="720" w:bottom="57" w:left="720" w:header="57" w:footer="57" w:gutter="0"/>
       <w:cols w:space="720"/>

</xml_diff>